<commit_message>
fix: resolve JSX parsing errors and fix navigation issues
- Fix JSX parsing errors by replacing template literals with string concatenation in className attributes
- Fix homepage "Browse Best Practices" button to include locale prefix (/arena → /${locale}/arena)
- Fix "View Full Implementation Details" button to scroll to top instead of using hash anchor
- Fix version status display to show full date (YYYY-MM-DD) instead of just year
- Update content files for i18n consistency

Co-Authored-By: Claude Sonnet 4.5 <noreply@anthropic.com>
</commit_message>
<xml_diff>
--- a/Content/Arena/All Arenas/1-intelligent-research-system/Original Documents/Tech Configuration.docx
+++ b/Content/Arena/All Arenas/1-intelligent-research-system/Original Documents/Tech Configuration.docx
@@ -38,8 +38,6 @@
         </w:rPr>
         <w:t>配置</w:t>
       </w:r>
-      <w:bookmarkStart w:id="0" w:name="_GoBack"/>
-      <w:bookmarkEnd w:id="0"/>
     </w:p>
     <w:tbl>
       <w:tblPr>
@@ -409,24 +407,6 @@
                 <w:numId w:val="6"/>
               </w:numPr>
               <w:spacing w:before="120" w:after="120" w:line="288" w:lineRule="auto"/>
-              <w:ind w:left="453"/>
-              <w:jc w:val="left"/>
-            </w:pPr>
-            <w:r>
-              <w:rPr>
-                <w:rFonts w:ascii="Arial" w:hAnsi="Arial" w:eastAsia="等线" w:cs="Arial"/>
-                <w:sz w:val="22"/>
-              </w:rPr>
-              <w:t>态度积极主动，沟通有条理，有好奇心与自驱力；能确保工作时长和到岗情况</w:t>
-            </w:r>
-          </w:p>
-          <w:p>
-            <w:pPr>
-              <w:numPr>
-                <w:ilvl w:val="0"/>
-                <w:numId w:val="7"/>
-              </w:numPr>
-              <w:spacing w:before="120" w:after="120" w:line="288" w:lineRule="auto"/>
               <w:ind w:left="0"/>
               <w:jc w:val="left"/>
             </w:pPr>
@@ -498,6 +478,24 @@
             <w:pPr>
               <w:numPr>
                 <w:ilvl w:val="0"/>
+                <w:numId w:val="7"/>
+              </w:numPr>
+              <w:spacing w:before="120" w:after="120" w:line="288" w:lineRule="auto"/>
+              <w:ind w:left="0"/>
+              <w:jc w:val="left"/>
+            </w:pPr>
+            <w:r>
+              <w:rPr>
+                <w:rFonts w:ascii="Arial" w:hAnsi="Arial" w:eastAsia="等线" w:cs="Arial"/>
+                <w:sz w:val="22"/>
+              </w:rPr>
+              <w:t>输入名称：安装 Node</w:t>
+            </w:r>
+          </w:p>
+          <w:p>
+            <w:pPr>
+              <w:numPr>
+                <w:ilvl w:val="0"/>
                 <w:numId w:val="8"/>
               </w:numPr>
               <w:spacing w:before="120" w:after="120" w:line="288" w:lineRule="auto"/>
@@ -509,7 +507,7 @@
                 <w:rFonts w:ascii="Arial" w:hAnsi="Arial" w:eastAsia="等线" w:cs="Arial"/>
                 <w:sz w:val="22"/>
               </w:rPr>
-              <w:t>输入名称：安装 Node</w:t>
+              <w:t>输入介绍：通过命令行安装 Node、npm、python。</w:t>
             </w:r>
           </w:p>
           <w:p>
@@ -517,24 +515,6 @@
               <w:numPr>
                 <w:ilvl w:val="0"/>
                 <w:numId w:val="9"/>
-              </w:numPr>
-              <w:spacing w:before="120" w:after="120" w:line="288" w:lineRule="auto"/>
-              <w:ind w:left="0"/>
-              <w:jc w:val="left"/>
-            </w:pPr>
-            <w:r>
-              <w:rPr>
-                <w:rFonts w:ascii="Arial" w:hAnsi="Arial" w:eastAsia="等线" w:cs="Arial"/>
-                <w:sz w:val="22"/>
-              </w:rPr>
-              <w:t>输入介绍：通过命令行安装 Node、npm、python。</w:t>
-            </w:r>
-          </w:p>
-          <w:p>
-            <w:pPr>
-              <w:numPr>
-                <w:ilvl w:val="0"/>
-                <w:numId w:val="10"/>
               </w:numPr>
               <w:spacing w:before="120" w:after="120" w:line="288" w:lineRule="auto"/>
               <w:ind w:left="0"/>
@@ -791,7 +771,7 @@
             <w:pPr>
               <w:numPr>
                 <w:ilvl w:val="0"/>
-                <w:numId w:val="11"/>
+                <w:numId w:val="10"/>
               </w:numPr>
               <w:spacing w:before="120" w:after="120" w:line="288" w:lineRule="auto"/>
               <w:ind w:left="0"/>
@@ -809,7 +789,7 @@
             <w:pPr>
               <w:numPr>
                 <w:ilvl w:val="0"/>
-                <w:numId w:val="12"/>
+                <w:numId w:val="11"/>
               </w:numPr>
               <w:spacing w:before="120" w:after="120" w:line="288" w:lineRule="auto"/>
               <w:ind w:left="0"/>
@@ -1172,6 +1152,24 @@
             <w:pPr>
               <w:numPr>
                 <w:ilvl w:val="0"/>
+                <w:numId w:val="12"/>
+              </w:numPr>
+              <w:spacing w:before="120" w:after="120" w:line="288" w:lineRule="auto"/>
+              <w:ind w:left="0"/>
+              <w:jc w:val="left"/>
+            </w:pPr>
+            <w:r>
+              <w:rPr>
+                <w:rFonts w:ascii="Arial" w:hAnsi="Arial" w:eastAsia="等线" w:cs="Arial"/>
+                <w:sz w:val="22"/>
+              </w:rPr>
+              <w:t>角色名称：算法工程师（前端工程师/后端工程师）</w:t>
+            </w:r>
+          </w:p>
+          <w:p>
+            <w:pPr>
+              <w:numPr>
+                <w:ilvl w:val="0"/>
                 <w:numId w:val="13"/>
               </w:numPr>
               <w:spacing w:before="120" w:after="120" w:line="288" w:lineRule="auto"/>
@@ -1183,7 +1181,7 @@
                 <w:rFonts w:ascii="Arial" w:hAnsi="Arial" w:eastAsia="等线" w:cs="Arial"/>
                 <w:sz w:val="22"/>
               </w:rPr>
-              <w:t>角色名称：算法工程师（前端工程师/后端工程师）</w:t>
+              <w:t>技能要求：熟悉 node 即可</w:t>
             </w:r>
           </w:p>
           <w:p>
@@ -1191,24 +1189,6 @@
               <w:numPr>
                 <w:ilvl w:val="0"/>
                 <w:numId w:val="14"/>
-              </w:numPr>
-              <w:spacing w:before="120" w:after="120" w:line="288" w:lineRule="auto"/>
-              <w:ind w:left="0"/>
-              <w:jc w:val="left"/>
-            </w:pPr>
-            <w:r>
-              <w:rPr>
-                <w:rFonts w:ascii="Arial" w:hAnsi="Arial" w:eastAsia="等线" w:cs="Arial"/>
-                <w:sz w:val="22"/>
-              </w:rPr>
-              <w:t>技能要求：熟悉 node 即可</w:t>
-            </w:r>
-          </w:p>
-          <w:p>
-            <w:pPr>
-              <w:numPr>
-                <w:ilvl w:val="0"/>
-                <w:numId w:val="15"/>
               </w:numPr>
               <w:spacing w:before="120" w:after="120" w:line="288" w:lineRule="auto"/>
               <w:ind w:left="0"/>
@@ -1282,6 +1262,24 @@
             <w:pPr>
               <w:numPr>
                 <w:ilvl w:val="0"/>
+                <w:numId w:val="15"/>
+              </w:numPr>
+              <w:spacing w:before="120" w:after="120" w:line="288" w:lineRule="auto"/>
+              <w:ind w:left="0"/>
+              <w:jc w:val="left"/>
+            </w:pPr>
+            <w:r>
+              <w:rPr>
+                <w:rFonts w:ascii="Arial" w:hAnsi="Arial" w:eastAsia="等线" w:cs="Arial"/>
+                <w:sz w:val="22"/>
+              </w:rPr>
+              <w:t>输入名称：安装和配置 Claude Code</w:t>
+            </w:r>
+          </w:p>
+          <w:p>
+            <w:pPr>
+              <w:numPr>
+                <w:ilvl w:val="0"/>
                 <w:numId w:val="16"/>
               </w:numPr>
               <w:spacing w:before="120" w:after="120" w:line="288" w:lineRule="auto"/>
@@ -1293,7 +1291,7 @@
                 <w:rFonts w:ascii="Arial" w:hAnsi="Arial" w:eastAsia="等线" w:cs="Arial"/>
                 <w:sz w:val="22"/>
               </w:rPr>
-              <w:t>输入名称：安装和配置 Claude Code</w:t>
+              <w:t>输入介绍：基于 Node 环境来安装和配置 Claude Code</w:t>
             </w:r>
           </w:p>
           <w:p>
@@ -1301,24 +1299,6 @@
               <w:numPr>
                 <w:ilvl w:val="0"/>
                 <w:numId w:val="17"/>
-              </w:numPr>
-              <w:spacing w:before="120" w:after="120" w:line="288" w:lineRule="auto"/>
-              <w:ind w:left="0"/>
-              <w:jc w:val="left"/>
-            </w:pPr>
-            <w:r>
-              <w:rPr>
-                <w:rFonts w:ascii="Arial" w:hAnsi="Arial" w:eastAsia="等线" w:cs="Arial"/>
-                <w:sz w:val="22"/>
-              </w:rPr>
-              <w:t>输入介绍：基于 Node 环境来安装和配置 Claude Code</w:t>
-            </w:r>
-          </w:p>
-          <w:p>
-            <w:pPr>
-              <w:numPr>
-                <w:ilvl w:val="0"/>
-                <w:numId w:val="18"/>
               </w:numPr>
               <w:spacing w:before="120" w:after="120" w:line="288" w:lineRule="auto"/>
               <w:ind w:left="0"/>
@@ -1686,7 +1666,7 @@
             <w:pPr>
               <w:numPr>
                 <w:ilvl w:val="0"/>
-                <w:numId w:val="19"/>
+                <w:numId w:val="18"/>
               </w:numPr>
               <w:spacing w:before="120" w:after="120" w:line="288" w:lineRule="auto"/>
               <w:ind w:left="0"/>
@@ -1704,7 +1684,7 @@
             <w:pPr>
               <w:numPr>
                 <w:ilvl w:val="0"/>
-                <w:numId w:val="20"/>
+                <w:numId w:val="19"/>
               </w:numPr>
               <w:spacing w:before="120" w:after="120" w:line="288" w:lineRule="auto"/>
               <w:ind w:left="453"/>
@@ -1778,7 +1758,7 @@
             <w:pPr>
               <w:numPr>
                 <w:ilvl w:val="0"/>
-                <w:numId w:val="21"/>
+                <w:numId w:val="20"/>
               </w:numPr>
               <w:spacing w:before="120" w:after="120" w:line="288" w:lineRule="auto"/>
               <w:ind w:left="0"/>
@@ -1796,7 +1776,7 @@
             <w:pPr>
               <w:numPr>
                 <w:ilvl w:val="0"/>
-                <w:numId w:val="22"/>
+                <w:numId w:val="21"/>
               </w:numPr>
               <w:spacing w:before="120" w:after="120" w:line="288" w:lineRule="auto"/>
               <w:ind w:left="0"/>
@@ -2159,6 +2139,24 @@
             <w:pPr>
               <w:numPr>
                 <w:ilvl w:val="0"/>
+                <w:numId w:val="22"/>
+              </w:numPr>
+              <w:spacing w:before="120" w:after="120" w:line="288" w:lineRule="auto"/>
+              <w:ind w:left="0"/>
+              <w:jc w:val="left"/>
+            </w:pPr>
+            <w:r>
+              <w:rPr>
+                <w:rFonts w:ascii="Arial" w:hAnsi="Arial" w:eastAsia="等线" w:cs="Arial"/>
+                <w:sz w:val="22"/>
+              </w:rPr>
+              <w:t>角色名称：算法/后端工程师</w:t>
+            </w:r>
+          </w:p>
+          <w:p>
+            <w:pPr>
+              <w:numPr>
+                <w:ilvl w:val="0"/>
                 <w:numId w:val="23"/>
               </w:numPr>
               <w:spacing w:before="120" w:after="120" w:line="288" w:lineRule="auto"/>
@@ -2170,7 +2168,7 @@
                 <w:rFonts w:ascii="Arial" w:hAnsi="Arial" w:eastAsia="等线" w:cs="Arial"/>
                 <w:sz w:val="22"/>
               </w:rPr>
-              <w:t>角色名称：算法/后端工程师</w:t>
+              <w:t>技能要求：熟悉 linux 常用命令和python</w:t>
             </w:r>
           </w:p>
           <w:p>
@@ -2178,24 +2176,6 @@
               <w:numPr>
                 <w:ilvl w:val="0"/>
                 <w:numId w:val="24"/>
-              </w:numPr>
-              <w:spacing w:before="120" w:after="120" w:line="288" w:lineRule="auto"/>
-              <w:ind w:left="0"/>
-              <w:jc w:val="left"/>
-            </w:pPr>
-            <w:r>
-              <w:rPr>
-                <w:rFonts w:ascii="Arial" w:hAnsi="Arial" w:eastAsia="等线" w:cs="Arial"/>
-                <w:sz w:val="22"/>
-              </w:rPr>
-              <w:t>技能要求：熟悉 linux 常用命令和python</w:t>
-            </w:r>
-          </w:p>
-          <w:p>
-            <w:pPr>
-              <w:numPr>
-                <w:ilvl w:val="0"/>
-                <w:numId w:val="25"/>
               </w:numPr>
               <w:spacing w:before="120" w:after="120" w:line="288" w:lineRule="auto"/>
               <w:ind w:left="0"/>
@@ -2269,6 +2249,24 @@
             <w:pPr>
               <w:numPr>
                 <w:ilvl w:val="0"/>
+                <w:numId w:val="25"/>
+              </w:numPr>
+              <w:spacing w:before="120" w:after="120" w:line="288" w:lineRule="auto"/>
+              <w:ind w:left="0"/>
+              <w:jc w:val="left"/>
+            </w:pPr>
+            <w:r>
+              <w:rPr>
+                <w:rFonts w:ascii="Arial" w:hAnsi="Arial" w:eastAsia="等线" w:cs="Arial"/>
+                <w:sz w:val="22"/>
+              </w:rPr>
+              <w:t>输入名称：tavily-mcp  服务构建、启动</w:t>
+            </w:r>
+          </w:p>
+          <w:p>
+            <w:pPr>
+              <w:numPr>
+                <w:ilvl w:val="0"/>
                 <w:numId w:val="26"/>
               </w:numPr>
               <w:spacing w:before="120" w:after="120" w:line="288" w:lineRule="auto"/>
@@ -2280,7 +2278,7 @@
                 <w:rFonts w:ascii="Arial" w:hAnsi="Arial" w:eastAsia="等线" w:cs="Arial"/>
                 <w:sz w:val="22"/>
               </w:rPr>
-              <w:t>输入名称：tavily-mcp  服务构建、启动</w:t>
+              <w:t>输入介绍：使用远程MCP服务器URL来安装和启动相关 mcp 服务</w:t>
             </w:r>
           </w:p>
           <w:p>
@@ -2288,24 +2286,6 @@
               <w:numPr>
                 <w:ilvl w:val="0"/>
                 <w:numId w:val="27"/>
-              </w:numPr>
-              <w:spacing w:before="120" w:after="120" w:line="288" w:lineRule="auto"/>
-              <w:ind w:left="0"/>
-              <w:jc w:val="left"/>
-            </w:pPr>
-            <w:r>
-              <w:rPr>
-                <w:rFonts w:ascii="Arial" w:hAnsi="Arial" w:eastAsia="等线" w:cs="Arial"/>
-                <w:sz w:val="22"/>
-              </w:rPr>
-              <w:t>输入介绍：使用远程MCP服务器URL来安装和启动相关 mcp 服务</w:t>
-            </w:r>
-          </w:p>
-          <w:p>
-            <w:pPr>
-              <w:numPr>
-                <w:ilvl w:val="0"/>
-                <w:numId w:val="28"/>
               </w:numPr>
               <w:spacing w:before="120" w:after="120" w:line="288" w:lineRule="auto"/>
               <w:ind w:left="0"/>
@@ -2737,7 +2717,7 @@
             <w:pPr>
               <w:numPr>
                 <w:ilvl w:val="0"/>
-                <w:numId w:val="29"/>
+                <w:numId w:val="28"/>
               </w:numPr>
               <w:spacing w:before="120" w:after="120" w:line="288" w:lineRule="auto"/>
               <w:ind w:left="0"/>
@@ -2755,7 +2735,7 @@
             <w:pPr>
               <w:numPr>
                 <w:ilvl w:val="0"/>
-                <w:numId w:val="30"/>
+                <w:numId w:val="29"/>
               </w:numPr>
               <w:spacing w:before="120" w:after="120" w:line="288" w:lineRule="auto"/>
               <w:ind w:left="453"/>
@@ -2829,7 +2809,7 @@
             <w:pPr>
               <w:numPr>
                 <w:ilvl w:val="0"/>
-                <w:numId w:val="31"/>
+                <w:numId w:val="30"/>
               </w:numPr>
               <w:spacing w:before="120" w:after="120" w:line="288" w:lineRule="auto"/>
               <w:ind w:left="0"/>
@@ -2847,7 +2827,7 @@
             <w:pPr>
               <w:numPr>
                 <w:ilvl w:val="0"/>
-                <w:numId w:val="32"/>
+                <w:numId w:val="31"/>
               </w:numPr>
               <w:spacing w:before="120" w:after="120" w:line="288" w:lineRule="auto"/>
               <w:ind w:left="0"/>
@@ -3210,6 +3190,24 @@
             <w:pPr>
               <w:numPr>
                 <w:ilvl w:val="0"/>
+                <w:numId w:val="32"/>
+              </w:numPr>
+              <w:spacing w:before="120" w:after="120" w:line="288" w:lineRule="auto"/>
+              <w:ind w:left="0"/>
+              <w:jc w:val="left"/>
+            </w:pPr>
+            <w:r>
+              <w:rPr>
+                <w:rFonts w:ascii="Arial" w:hAnsi="Arial" w:eastAsia="等线" w:cs="Arial"/>
+                <w:sz w:val="22"/>
+              </w:rPr>
+              <w:t>角色名称：算法/后端工程师</w:t>
+            </w:r>
+          </w:p>
+          <w:p>
+            <w:pPr>
+              <w:numPr>
+                <w:ilvl w:val="0"/>
                 <w:numId w:val="33"/>
               </w:numPr>
               <w:spacing w:before="120" w:after="120" w:line="288" w:lineRule="auto"/>
@@ -3221,7 +3219,7 @@
                 <w:rFonts w:ascii="Arial" w:hAnsi="Arial" w:eastAsia="等线" w:cs="Arial"/>
                 <w:sz w:val="22"/>
               </w:rPr>
-              <w:t>角色名称：算法/后端工程师</w:t>
+              <w:t>技能要求：熟悉 linux 常用命令</w:t>
             </w:r>
           </w:p>
           <w:p>
@@ -3229,24 +3227,6 @@
               <w:numPr>
                 <w:ilvl w:val="0"/>
                 <w:numId w:val="34"/>
-              </w:numPr>
-              <w:spacing w:before="120" w:after="120" w:line="288" w:lineRule="auto"/>
-              <w:ind w:left="0"/>
-              <w:jc w:val="left"/>
-            </w:pPr>
-            <w:r>
-              <w:rPr>
-                <w:rFonts w:ascii="Arial" w:hAnsi="Arial" w:eastAsia="等线" w:cs="Arial"/>
-                <w:sz w:val="22"/>
-              </w:rPr>
-              <w:t>技能要求：熟悉 linux 常用命令</w:t>
-            </w:r>
-          </w:p>
-          <w:p>
-            <w:pPr>
-              <w:numPr>
-                <w:ilvl w:val="0"/>
-                <w:numId w:val="35"/>
               </w:numPr>
               <w:spacing w:before="120" w:after="120" w:line="288" w:lineRule="auto"/>
               <w:ind w:left="0"/>
@@ -3320,6 +3300,24 @@
             <w:pPr>
               <w:numPr>
                 <w:ilvl w:val="0"/>
+                <w:numId w:val="35"/>
+              </w:numPr>
+              <w:spacing w:before="120" w:after="120" w:line="288" w:lineRule="auto"/>
+              <w:ind w:left="0"/>
+              <w:jc w:val="left"/>
+            </w:pPr>
+            <w:r>
+              <w:rPr>
+                <w:rFonts w:ascii="Arial" w:hAnsi="Arial" w:eastAsia="等线" w:cs="Arial"/>
+                <w:sz w:val="22"/>
+              </w:rPr>
+              <w:t>输入名称：metaso-mcp  服务构建、启动</w:t>
+            </w:r>
+          </w:p>
+          <w:p>
+            <w:pPr>
+              <w:numPr>
+                <w:ilvl w:val="0"/>
                 <w:numId w:val="36"/>
               </w:numPr>
               <w:spacing w:before="120" w:after="120" w:line="288" w:lineRule="auto"/>
@@ -3331,7 +3329,7 @@
                 <w:rFonts w:ascii="Arial" w:hAnsi="Arial" w:eastAsia="等线" w:cs="Arial"/>
                 <w:sz w:val="22"/>
               </w:rPr>
-              <w:t>输入名称：metaso-mcp  服务构建、启动</w:t>
+              <w:t>输入介绍：使用远程MCP服务器URL来安装和启动相关 mcp 服务</w:t>
             </w:r>
           </w:p>
           <w:p>
@@ -3339,24 +3337,6 @@
               <w:numPr>
                 <w:ilvl w:val="0"/>
                 <w:numId w:val="37"/>
-              </w:numPr>
-              <w:spacing w:before="120" w:after="120" w:line="288" w:lineRule="auto"/>
-              <w:ind w:left="0"/>
-              <w:jc w:val="left"/>
-            </w:pPr>
-            <w:r>
-              <w:rPr>
-                <w:rFonts w:ascii="Arial" w:hAnsi="Arial" w:eastAsia="等线" w:cs="Arial"/>
-                <w:sz w:val="22"/>
-              </w:rPr>
-              <w:t>输入介绍：使用远程MCP服务器URL来安装和启动相关 mcp 服务</w:t>
-            </w:r>
-          </w:p>
-          <w:p>
-            <w:pPr>
-              <w:numPr>
-                <w:ilvl w:val="0"/>
-                <w:numId w:val="38"/>
               </w:numPr>
               <w:spacing w:before="120" w:after="120" w:line="288" w:lineRule="auto"/>
               <w:ind w:left="0"/>
@@ -3624,7 +3604,7 @@
             <w:pPr>
               <w:numPr>
                 <w:ilvl w:val="0"/>
-                <w:numId w:val="39"/>
+                <w:numId w:val="38"/>
               </w:numPr>
               <w:spacing w:before="120" w:after="120" w:line="288" w:lineRule="auto"/>
               <w:ind w:left="0"/>
@@ -3642,7 +3622,7 @@
             <w:pPr>
               <w:numPr>
                 <w:ilvl w:val="0"/>
-                <w:numId w:val="40"/>
+                <w:numId w:val="39"/>
               </w:numPr>
               <w:spacing w:before="120" w:after="120" w:line="288" w:lineRule="auto"/>
               <w:ind w:left="453"/>
@@ -3716,7 +3696,7 @@
             <w:pPr>
               <w:numPr>
                 <w:ilvl w:val="0"/>
-                <w:numId w:val="41"/>
+                <w:numId w:val="40"/>
               </w:numPr>
               <w:spacing w:before="120" w:after="120" w:line="288" w:lineRule="auto"/>
               <w:ind w:left="0"/>
@@ -3734,7 +3714,7 @@
             <w:pPr>
               <w:numPr>
                 <w:ilvl w:val="0"/>
-                <w:numId w:val="42"/>
+                <w:numId w:val="41"/>
               </w:numPr>
               <w:spacing w:before="120" w:after="120" w:line="288" w:lineRule="auto"/>
               <w:ind w:left="0"/>
@@ -4125,6 +4105,24 @@
             <w:pPr>
               <w:numPr>
                 <w:ilvl w:val="0"/>
+                <w:numId w:val="42"/>
+              </w:numPr>
+              <w:spacing w:before="120" w:after="120" w:line="288" w:lineRule="auto"/>
+              <w:ind w:left="0"/>
+              <w:jc w:val="left"/>
+            </w:pPr>
+            <w:r>
+              <w:rPr>
+                <w:rFonts w:ascii="Arial" w:hAnsi="Arial" w:eastAsia="等线" w:cs="Arial"/>
+                <w:sz w:val="22"/>
+              </w:rPr>
+              <w:t>角色名称：算法/后端工程师</w:t>
+            </w:r>
+          </w:p>
+          <w:p>
+            <w:pPr>
+              <w:numPr>
+                <w:ilvl w:val="0"/>
                 <w:numId w:val="43"/>
               </w:numPr>
               <w:spacing w:before="120" w:after="120" w:line="288" w:lineRule="auto"/>
@@ -4136,7 +4134,7 @@
                 <w:rFonts w:ascii="Arial" w:hAnsi="Arial" w:eastAsia="等线" w:cs="Arial"/>
                 <w:sz w:val="22"/>
               </w:rPr>
-              <w:t>角色名称：算法/后端工程师</w:t>
+              <w:t>技能要求：熟悉 linux 常用命令、python</w:t>
             </w:r>
           </w:p>
           <w:p>
@@ -4144,24 +4142,6 @@
               <w:numPr>
                 <w:ilvl w:val="0"/>
                 <w:numId w:val="44"/>
-              </w:numPr>
-              <w:spacing w:before="120" w:after="120" w:line="288" w:lineRule="auto"/>
-              <w:ind w:left="0"/>
-              <w:jc w:val="left"/>
-            </w:pPr>
-            <w:r>
-              <w:rPr>
-                <w:rFonts w:ascii="Arial" w:hAnsi="Arial" w:eastAsia="等线" w:cs="Arial"/>
-                <w:sz w:val="22"/>
-              </w:rPr>
-              <w:t>技能要求：熟悉 linux 常用命令、python</w:t>
-            </w:r>
-          </w:p>
-          <w:p>
-            <w:pPr>
-              <w:numPr>
-                <w:ilvl w:val="0"/>
-                <w:numId w:val="45"/>
               </w:numPr>
               <w:spacing w:before="120" w:after="120" w:line="288" w:lineRule="auto"/>
               <w:ind w:left="0"/>
@@ -4235,6 +4215,24 @@
             <w:pPr>
               <w:numPr>
                 <w:ilvl w:val="0"/>
+                <w:numId w:val="45"/>
+              </w:numPr>
+              <w:spacing w:before="120" w:after="120" w:line="288" w:lineRule="auto"/>
+              <w:ind w:left="0"/>
+              <w:jc w:val="left"/>
+            </w:pPr>
+            <w:r>
+              <w:rPr>
+                <w:rFonts w:ascii="Arial" w:hAnsi="Arial" w:eastAsia="等线" w:cs="Arial"/>
+                <w:sz w:val="22"/>
+              </w:rPr>
+              <w:t>输入名称：github、huggingface、arxiv-mcp 服务构建、启动（可选）</w:t>
+            </w:r>
+          </w:p>
+          <w:p>
+            <w:pPr>
+              <w:numPr>
+                <w:ilvl w:val="0"/>
                 <w:numId w:val="46"/>
               </w:numPr>
               <w:spacing w:before="120" w:after="120" w:line="288" w:lineRule="auto"/>
@@ -4246,7 +4244,7 @@
                 <w:rFonts w:ascii="Arial" w:hAnsi="Arial" w:eastAsia="等线" w:cs="Arial"/>
                 <w:sz w:val="22"/>
               </w:rPr>
-              <w:t>输入名称：github、huggingface、arxiv-mcp 服务构建、启动（可选）</w:t>
+              <w:t>输入介绍：通过安装相关 python 依赖来安装和启动相关 mcp 服务</w:t>
             </w:r>
           </w:p>
           <w:p>
@@ -4254,24 +4252,6 @@
               <w:numPr>
                 <w:ilvl w:val="0"/>
                 <w:numId w:val="47"/>
-              </w:numPr>
-              <w:spacing w:before="120" w:after="120" w:line="288" w:lineRule="auto"/>
-              <w:ind w:left="0"/>
-              <w:jc w:val="left"/>
-            </w:pPr>
-            <w:r>
-              <w:rPr>
-                <w:rFonts w:ascii="Arial" w:hAnsi="Arial" w:eastAsia="等线" w:cs="Arial"/>
-                <w:sz w:val="22"/>
-              </w:rPr>
-              <w:t>输入介绍：通过安装相关 python 依赖来安装和启动相关 mcp 服务</w:t>
-            </w:r>
-          </w:p>
-          <w:p>
-            <w:pPr>
-              <w:numPr>
-                <w:ilvl w:val="0"/>
-                <w:numId w:val="48"/>
               </w:numPr>
               <w:spacing w:before="120" w:after="120" w:line="288" w:lineRule="auto"/>
               <w:ind w:left="0"/>
@@ -4903,7 +4883,7 @@
             <w:pPr>
               <w:numPr>
                 <w:ilvl w:val="0"/>
-                <w:numId w:val="49"/>
+                <w:numId w:val="48"/>
               </w:numPr>
               <w:spacing w:before="120" w:after="120" w:line="288" w:lineRule="auto"/>
               <w:ind w:left="0"/>
@@ -4921,7 +4901,7 @@
             <w:pPr>
               <w:numPr>
                 <w:ilvl w:val="0"/>
-                <w:numId w:val="50"/>
+                <w:numId w:val="49"/>
               </w:numPr>
               <w:spacing w:before="120" w:after="120" w:line="288" w:lineRule="auto"/>
               <w:ind w:left="453"/>
@@ -4995,7 +4975,7 @@
             <w:pPr>
               <w:numPr>
                 <w:ilvl w:val="0"/>
-                <w:numId w:val="51"/>
+                <w:numId w:val="50"/>
               </w:numPr>
               <w:spacing w:before="120" w:after="120" w:line="288" w:lineRule="auto"/>
               <w:ind w:left="0"/>
@@ -5013,7 +4993,7 @@
             <w:pPr>
               <w:numPr>
                 <w:ilvl w:val="0"/>
-                <w:numId w:val="52"/>
+                <w:numId w:val="51"/>
               </w:numPr>
               <w:spacing w:before="120" w:after="120" w:line="288" w:lineRule="auto"/>
               <w:ind w:left="0"/>
@@ -5138,6 +5118,12 @@
             <w:insideH w:val="single" w:color="DEE0E3" w:sz="0" w:space="0"/>
             <w:insideV w:val="single" w:color="DEE0E3" w:sz="0" w:space="0"/>
           </w:tblBorders>
+          <w:tblCellMar>
+            <w:top w:w="0" w:type="dxa"/>
+            <w:left w:w="10" w:type="dxa"/>
+            <w:bottom w:w="0" w:type="dxa"/>
+            <w:right w:w="10" w:type="dxa"/>
+          </w:tblCellMar>
         </w:tblPrEx>
         <w:tc>
           <w:tcPr>
@@ -5370,6 +5356,24 @@
             <w:pPr>
               <w:numPr>
                 <w:ilvl w:val="0"/>
+                <w:numId w:val="52"/>
+              </w:numPr>
+              <w:spacing w:before="120" w:after="120" w:line="288" w:lineRule="auto"/>
+              <w:ind w:left="0"/>
+              <w:jc w:val="left"/>
+            </w:pPr>
+            <w:r>
+              <w:rPr>
+                <w:rFonts w:ascii="Arial" w:hAnsi="Arial" w:eastAsia="等线" w:cs="Arial"/>
+                <w:sz w:val="22"/>
+              </w:rPr>
+              <w:t>角色名称：算法工程师</w:t>
+            </w:r>
+          </w:p>
+          <w:p>
+            <w:pPr>
+              <w:numPr>
+                <w:ilvl w:val="0"/>
                 <w:numId w:val="53"/>
               </w:numPr>
               <w:spacing w:before="120" w:after="120" w:line="288" w:lineRule="auto"/>
@@ -5381,7 +5385,7 @@
                 <w:rFonts w:ascii="Arial" w:hAnsi="Arial" w:eastAsia="等线" w:cs="Arial"/>
                 <w:sz w:val="22"/>
               </w:rPr>
-              <w:t>角色名称：算法工程师</w:t>
+              <w:t>技能要求：</w:t>
             </w:r>
           </w:p>
           <w:p>
@@ -5391,15 +5395,15 @@
                 <w:numId w:val="54"/>
               </w:numPr>
               <w:spacing w:before="120" w:after="120" w:line="288" w:lineRule="auto"/>
-              <w:ind w:left="0"/>
-              <w:jc w:val="left"/>
-            </w:pPr>
-            <w:r>
-              <w:rPr>
-                <w:rFonts w:ascii="Arial" w:hAnsi="Arial" w:eastAsia="等线" w:cs="Arial"/>
-                <w:sz w:val="22"/>
-              </w:rPr>
-              <w:t>技能要求：</w:t>
+              <w:ind w:left="453"/>
+              <w:jc w:val="left"/>
+            </w:pPr>
+            <w:r>
+              <w:rPr>
+                <w:rFonts w:ascii="Arial" w:hAnsi="Arial" w:eastAsia="等线" w:cs="Arial"/>
+                <w:sz w:val="22"/>
+              </w:rPr>
+              <w:t>熟练使用多种思维链策略，对前沿与流行的开/闭源大模型资源较熟悉，有自己的使用经验、使用总结与心得</w:t>
             </w:r>
           </w:p>
           <w:p>
@@ -5417,7 +5421,7 @@
                 <w:rFonts w:ascii="Arial" w:hAnsi="Arial" w:eastAsia="等线" w:cs="Arial"/>
                 <w:sz w:val="22"/>
               </w:rPr>
-              <w:t>熟练使用多种思维链策略，对前沿与流行的开/闭源大模型资源较熟悉，有自己的使用经验、使用总结与心得</w:t>
+              <w:t>熟练掌握NLP经典深度学习模型（如Transformer系、LLaMA系、GLM系等）及相关资源（网站、库、博客等）；掌握至少一种常用深度学习开发框架，如PyTorch等；对GPT-3.5之后的大规模生成式语言模型（大模型）的工作原理和最新消息保持持续关注与兴趣</w:t>
             </w:r>
           </w:p>
           <w:p>
@@ -5435,7 +5439,7 @@
                 <w:rFonts w:ascii="Arial" w:hAnsi="Arial" w:eastAsia="等线" w:cs="Arial"/>
                 <w:sz w:val="22"/>
               </w:rPr>
-              <w:t>熟练掌握NLP经典深度学习模型（如Transformer系、LLaMA系、GLM系等）及相关资源（网站、库、博客等）；掌握至少一种常用深度学习开发框架，如PyTorch等；对GPT-3.5之后的大规模生成式语言模型（大模型）的工作原理和最新消息保持持续关注与兴趣</w:t>
+              <w:t>熟练掌握Python语言，会使用基本的正则表达式和命令行脚本；熟知NLP基础概念及经典任务（分类、匹配、序列标注、生成等）；能熟练运用常见NLP开源库（HanLP、LTP、Jieba等）</w:t>
             </w:r>
           </w:p>
           <w:p>
@@ -5445,45 +5449,11 @@
                 <w:numId w:val="57"/>
               </w:numPr>
               <w:spacing w:before="120" w:after="120" w:line="288" w:lineRule="auto"/>
-              <w:ind w:left="453"/>
-              <w:jc w:val="left"/>
-            </w:pPr>
-            <w:r>
-              <w:rPr>
-                <w:rFonts w:ascii="Arial" w:hAnsi="Arial" w:eastAsia="等线" w:cs="Arial"/>
-                <w:sz w:val="22"/>
-              </w:rPr>
-              <w:t>熟练掌握Python语言，会使用基本的正则表达式和命令行脚本；熟知NLP基础概念及经典任务（分类、匹配、序列标注、生成等）；能熟练运用常见NLP开源库（HanLP、LTP、Jieba等）</w:t>
-            </w:r>
-          </w:p>
-          <w:p>
-            <w:pPr>
-              <w:numPr>
-                <w:ilvl w:val="0"/>
-                <w:numId w:val="58"/>
-              </w:numPr>
-              <w:spacing w:before="120" w:after="120" w:line="288" w:lineRule="auto"/>
-              <w:ind w:left="453"/>
-              <w:jc w:val="left"/>
-            </w:pPr>
-            <w:r>
-              <w:rPr>
-                <w:rFonts w:ascii="Arial" w:hAnsi="Arial" w:eastAsia="等线" w:cs="Arial"/>
-                <w:sz w:val="22"/>
-              </w:rPr>
-              <w:t>态度积极主动，沟通有条理，有好奇心与自驱力；能确保工作时长和到岗情况</w:t>
-            </w:r>
-          </w:p>
-          <w:p>
-            <w:pPr>
-              <w:numPr>
-                <w:ilvl w:val="0"/>
-                <w:numId w:val="59"/>
-              </w:numPr>
-              <w:spacing w:before="120" w:after="120" w:line="288" w:lineRule="auto"/>
-              <w:ind w:left="0"/>
-              <w:jc w:val="left"/>
-            </w:pPr>
+              <w:ind w:left="0"/>
+              <w:jc w:val="left"/>
+            </w:pPr>
+            <w:bookmarkStart w:id="0" w:name="_GoBack"/>
+            <w:bookmarkEnd w:id="0"/>
             <w:r>
               <w:rPr>
                 <w:rFonts w:ascii="Arial" w:hAnsi="Arial" w:eastAsia="等线" w:cs="Arial"/>
@@ -5552,7 +5522,7 @@
             <w:pPr>
               <w:numPr>
                 <w:ilvl w:val="0"/>
-                <w:numId w:val="60"/>
+                <w:numId w:val="58"/>
               </w:numPr>
               <w:spacing w:before="120" w:after="120" w:line="288" w:lineRule="auto"/>
               <w:ind w:left="0"/>
@@ -5570,7 +5540,7 @@
             <w:pPr>
               <w:numPr>
                 <w:ilvl w:val="0"/>
-                <w:numId w:val="61"/>
+                <w:numId w:val="59"/>
               </w:numPr>
               <w:spacing w:before="120" w:after="120" w:line="288" w:lineRule="auto"/>
               <w:ind w:left="0"/>
@@ -5588,7 +5558,7 @@
             <w:pPr>
               <w:numPr>
                 <w:ilvl w:val="0"/>
-                <w:numId w:val="62"/>
+                <w:numId w:val="60"/>
               </w:numPr>
               <w:spacing w:before="120" w:after="120" w:line="288" w:lineRule="auto"/>
               <w:ind w:left="0"/>
@@ -6061,7 +6031,7 @@
             <w:pPr>
               <w:numPr>
                 <w:ilvl w:val="0"/>
-                <w:numId w:val="63"/>
+                <w:numId w:val="61"/>
               </w:numPr>
               <w:spacing w:before="120" w:after="120" w:line="288" w:lineRule="auto"/>
               <w:ind w:left="0"/>
@@ -6079,7 +6049,7 @@
             <w:pPr>
               <w:numPr>
                 <w:ilvl w:val="0"/>
-                <w:numId w:val="64"/>
+                <w:numId w:val="62"/>
               </w:numPr>
               <w:spacing w:before="120" w:after="120" w:line="288" w:lineRule="auto"/>
               <w:ind w:left="0"/>
@@ -6759,20 +6729,6 @@
     </w:lvl>
   </w:abstractNum>
   <w:abstractNum w:abstractNumId="40">
-    <w:nsid w:val="0F9F9CCA"/>
-    <w:multiLevelType w:val="singleLevel"/>
-    <w:tmpl w:val="0F9F9CCA"/>
-    <w:lvl w:ilvl="0" w:tentative="0">
-      <w:start w:val="4"/>
-      <w:numFmt w:val="lowerLetter"/>
-      <w:lvlText w:val="%1."/>
-      <w:lvlJc w:val="left"/>
-      <w:rPr>
-        <w:color w:val="3370FF"/>
-      </w:rPr>
-    </w:lvl>
-  </w:abstractNum>
-  <w:abstractNum w:abstractNumId="41">
     <w:nsid w:val="10D591E5"/>
     <w:multiLevelType w:val="singleLevel"/>
     <w:tmpl w:val="10D591E5"/>
@@ -6786,7 +6742,7 @@
       </w:rPr>
     </w:lvl>
   </w:abstractNum>
-  <w:abstractNum w:abstractNumId="42">
+  <w:abstractNum w:abstractNumId="41">
     <w:nsid w:val="12EADF99"/>
     <w:multiLevelType w:val="singleLevel"/>
     <w:tmpl w:val="12EADF99"/>
@@ -6800,7 +6756,7 @@
       </w:rPr>
     </w:lvl>
   </w:abstractNum>
-  <w:abstractNum w:abstractNumId="43">
+  <w:abstractNum w:abstractNumId="42">
     <w:nsid w:val="1450273B"/>
     <w:multiLevelType w:val="singleLevel"/>
     <w:tmpl w:val="1450273B"/>
@@ -6814,7 +6770,7 @@
       </w:rPr>
     </w:lvl>
   </w:abstractNum>
-  <w:abstractNum w:abstractNumId="44">
+  <w:abstractNum w:abstractNumId="43">
     <w:nsid w:val="18F74015"/>
     <w:multiLevelType w:val="singleLevel"/>
     <w:tmpl w:val="18F74015"/>
@@ -6828,7 +6784,7 @@
       </w:rPr>
     </w:lvl>
   </w:abstractNum>
-  <w:abstractNum w:abstractNumId="45">
+  <w:abstractNum w:abstractNumId="44">
     <w:nsid w:val="1AD50295"/>
     <w:multiLevelType w:val="singleLevel"/>
     <w:tmpl w:val="1AD50295"/>
@@ -6842,7 +6798,7 @@
       </w:rPr>
     </w:lvl>
   </w:abstractNum>
-  <w:abstractNum w:abstractNumId="46">
+  <w:abstractNum w:abstractNumId="45">
     <w:nsid w:val="1BCBBCF0"/>
     <w:multiLevelType w:val="singleLevel"/>
     <w:tmpl w:val="1BCBBCF0"/>
@@ -6856,7 +6812,7 @@
       </w:rPr>
     </w:lvl>
   </w:abstractNum>
-  <w:abstractNum w:abstractNumId="47">
+  <w:abstractNum w:abstractNumId="46">
     <w:nsid w:val="1C257C7B"/>
     <w:multiLevelType w:val="singleLevel"/>
     <w:tmpl w:val="1C257C7B"/>
@@ -6870,7 +6826,7 @@
       </w:rPr>
     </w:lvl>
   </w:abstractNum>
-  <w:abstractNum w:abstractNumId="48">
+  <w:abstractNum w:abstractNumId="47">
     <w:nsid w:val="21B3B1B1"/>
     <w:multiLevelType w:val="singleLevel"/>
     <w:tmpl w:val="21B3B1B1"/>
@@ -6884,7 +6840,7 @@
       </w:rPr>
     </w:lvl>
   </w:abstractNum>
-  <w:abstractNum w:abstractNumId="49">
+  <w:abstractNum w:abstractNumId="48">
     <w:nsid w:val="23E97754"/>
     <w:multiLevelType w:val="singleLevel"/>
     <w:tmpl w:val="23E97754"/>
@@ -6898,7 +6854,7 @@
       </w:rPr>
     </w:lvl>
   </w:abstractNum>
-  <w:abstractNum w:abstractNumId="50">
+  <w:abstractNum w:abstractNumId="49">
     <w:nsid w:val="2F2D79CE"/>
     <w:multiLevelType w:val="singleLevel"/>
     <w:tmpl w:val="2F2D79CE"/>
@@ -6912,7 +6868,7 @@
       </w:rPr>
     </w:lvl>
   </w:abstractNum>
-  <w:abstractNum w:abstractNumId="51">
+  <w:abstractNum w:abstractNumId="50">
     <w:nsid w:val="30A0AC00"/>
     <w:multiLevelType w:val="singleLevel"/>
     <w:tmpl w:val="30A0AC00"/>
@@ -6926,7 +6882,7 @@
       </w:rPr>
     </w:lvl>
   </w:abstractNum>
-  <w:abstractNum w:abstractNumId="52">
+  <w:abstractNum w:abstractNumId="51">
     <w:nsid w:val="35E83B33"/>
     <w:multiLevelType w:val="singleLevel"/>
     <w:tmpl w:val="35E83B33"/>
@@ -6940,7 +6896,7 @@
       </w:rPr>
     </w:lvl>
   </w:abstractNum>
-  <w:abstractNum w:abstractNumId="53">
+  <w:abstractNum w:abstractNumId="52">
     <w:nsid w:val="3B8127DF"/>
     <w:multiLevelType w:val="singleLevel"/>
     <w:tmpl w:val="3B8127DF"/>
@@ -6954,7 +6910,7 @@
       </w:rPr>
     </w:lvl>
   </w:abstractNum>
-  <w:abstractNum w:abstractNumId="54">
+  <w:abstractNum w:abstractNumId="53">
     <w:nsid w:val="40B249F9"/>
     <w:multiLevelType w:val="singleLevel"/>
     <w:tmpl w:val="40B249F9"/>
@@ -6968,7 +6924,7 @@
       </w:rPr>
     </w:lvl>
   </w:abstractNum>
-  <w:abstractNum w:abstractNumId="55">
+  <w:abstractNum w:abstractNumId="54">
     <w:nsid w:val="4A51D704"/>
     <w:multiLevelType w:val="singleLevel"/>
     <w:tmpl w:val="4A51D704"/>
@@ -6982,7 +6938,7 @@
       </w:rPr>
     </w:lvl>
   </w:abstractNum>
-  <w:abstractNum w:abstractNumId="56">
+  <w:abstractNum w:abstractNumId="55">
     <w:nsid w:val="4CD1E351"/>
     <w:multiLevelType w:val="singleLevel"/>
     <w:tmpl w:val="4CD1E351"/>
@@ -6996,7 +6952,7 @@
       </w:rPr>
     </w:lvl>
   </w:abstractNum>
-  <w:abstractNum w:abstractNumId="57">
+  <w:abstractNum w:abstractNumId="56">
     <w:nsid w:val="54701CA1"/>
     <w:multiLevelType w:val="singleLevel"/>
     <w:tmpl w:val="54701CA1"/>
@@ -7010,7 +6966,7 @@
       </w:rPr>
     </w:lvl>
   </w:abstractNum>
-  <w:abstractNum w:abstractNumId="58">
+  <w:abstractNum w:abstractNumId="57">
     <w:nsid w:val="59EEFD2A"/>
     <w:multiLevelType w:val="singleLevel"/>
     <w:tmpl w:val="59EEFD2A"/>
@@ -7024,21 +6980,7 @@
       </w:rPr>
     </w:lvl>
   </w:abstractNum>
-  <w:abstractNum w:abstractNumId="59">
-    <w:nsid w:val="5FCE4367"/>
-    <w:multiLevelType w:val="singleLevel"/>
-    <w:tmpl w:val="5FCE4367"/>
-    <w:lvl w:ilvl="0" w:tentative="0">
-      <w:start w:val="4"/>
-      <w:numFmt w:val="lowerLetter"/>
-      <w:lvlText w:val="%1."/>
-      <w:lvlJc w:val="left"/>
-      <w:rPr>
-        <w:color w:val="3370FF"/>
-      </w:rPr>
-    </w:lvl>
-  </w:abstractNum>
-  <w:abstractNum w:abstractNumId="60">
+  <w:abstractNum w:abstractNumId="58">
     <w:nsid w:val="610EFE5C"/>
     <w:multiLevelType w:val="singleLevel"/>
     <w:tmpl w:val="610EFE5C"/>
@@ -7052,7 +6994,7 @@
       </w:rPr>
     </w:lvl>
   </w:abstractNum>
-  <w:abstractNum w:abstractNumId="61">
+  <w:abstractNum w:abstractNumId="59">
     <w:nsid w:val="68B298F7"/>
     <w:multiLevelType w:val="singleLevel"/>
     <w:tmpl w:val="68B298F7"/>
@@ -7066,7 +7008,7 @@
       </w:rPr>
     </w:lvl>
   </w:abstractNum>
-  <w:abstractNum w:abstractNumId="62">
+  <w:abstractNum w:abstractNumId="60">
     <w:nsid w:val="700FDCEF"/>
     <w:multiLevelType w:val="singleLevel"/>
     <w:tmpl w:val="700FDCEF"/>
@@ -7080,7 +7022,7 @@
       </w:rPr>
     </w:lvl>
   </w:abstractNum>
-  <w:abstractNum w:abstractNumId="63">
+  <w:abstractNum w:abstractNumId="61">
     <w:nsid w:val="77633216"/>
     <w:multiLevelType w:val="singleLevel"/>
     <w:tmpl w:val="77633216"/>
@@ -7095,195 +7037,189 @@
     </w:lvl>
   </w:abstractNum>
   <w:num w:numId="1">
-    <w:abstractNumId w:val="47"/>
+    <w:abstractNumId w:val="46"/>
   </w:num>
   <w:num w:numId="2">
     <w:abstractNumId w:val="31"/>
   </w:num>
   <w:num w:numId="3">
-    <w:abstractNumId w:val="49"/>
+    <w:abstractNumId w:val="48"/>
   </w:num>
   <w:num w:numId="4">
     <w:abstractNumId w:val="17"/>
   </w:num>
   <w:num w:numId="5">
+    <w:abstractNumId w:val="53"/>
+  </w:num>
+  <w:num w:numId="6">
+    <w:abstractNumId w:val="51"/>
+  </w:num>
+  <w:num w:numId="7">
+    <w:abstractNumId w:val="38"/>
+  </w:num>
+  <w:num w:numId="8">
+    <w:abstractNumId w:val="23"/>
+  </w:num>
+  <w:num w:numId="9">
+    <w:abstractNumId w:val="41"/>
+  </w:num>
+  <w:num w:numId="10">
+    <w:abstractNumId w:val="16"/>
+  </w:num>
+  <w:num w:numId="11">
+    <w:abstractNumId w:val="52"/>
+  </w:num>
+  <w:num w:numId="12">
+    <w:abstractNumId w:val="12"/>
+  </w:num>
+  <w:num w:numId="13">
+    <w:abstractNumId w:val="35"/>
+  </w:num>
+  <w:num w:numId="14">
+    <w:abstractNumId w:val="50"/>
+  </w:num>
+  <w:num w:numId="15">
+    <w:abstractNumId w:val="36"/>
+  </w:num>
+  <w:num w:numId="16">
+    <w:abstractNumId w:val="43"/>
+  </w:num>
+  <w:num w:numId="17">
+    <w:abstractNumId w:val="60"/>
+  </w:num>
+  <w:num w:numId="18">
+    <w:abstractNumId w:val="29"/>
+  </w:num>
+  <w:num w:numId="19">
+    <w:abstractNumId w:val="24"/>
+  </w:num>
+  <w:num w:numId="20">
+    <w:abstractNumId w:val="11"/>
+  </w:num>
+  <w:num w:numId="21">
+    <w:abstractNumId w:val="61"/>
+  </w:num>
+  <w:num w:numId="22">
+    <w:abstractNumId w:val="27"/>
+  </w:num>
+  <w:num w:numId="23">
+    <w:abstractNumId w:val="18"/>
+  </w:num>
+  <w:num w:numId="24">
+    <w:abstractNumId w:val="49"/>
+  </w:num>
+  <w:num w:numId="25">
+    <w:abstractNumId w:val="30"/>
+  </w:num>
+  <w:num w:numId="26">
+    <w:abstractNumId w:val="6"/>
+  </w:num>
+  <w:num w:numId="27">
+    <w:abstractNumId w:val="57"/>
+  </w:num>
+  <w:num w:numId="28">
+    <w:abstractNumId w:val="20"/>
+  </w:num>
+  <w:num w:numId="29">
+    <w:abstractNumId w:val="15"/>
+  </w:num>
+  <w:num w:numId="30">
+    <w:abstractNumId w:val="4"/>
+  </w:num>
+  <w:num w:numId="31">
+    <w:abstractNumId w:val="8"/>
+  </w:num>
+  <w:num w:numId="32">
+    <w:abstractNumId w:val="14"/>
+  </w:num>
+  <w:num w:numId="33">
+    <w:abstractNumId w:val="3"/>
+  </w:num>
+  <w:num w:numId="34">
+    <w:abstractNumId w:val="45"/>
+  </w:num>
+  <w:num w:numId="35">
+    <w:abstractNumId w:val="21"/>
+  </w:num>
+  <w:num w:numId="36">
+    <w:abstractNumId w:val="42"/>
+  </w:num>
+  <w:num w:numId="37">
+    <w:abstractNumId w:val="26"/>
+  </w:num>
+  <w:num w:numId="38">
+    <w:abstractNumId w:val="59"/>
+  </w:num>
+  <w:num w:numId="39">
+    <w:abstractNumId w:val="0"/>
+  </w:num>
+  <w:num w:numId="40">
+    <w:abstractNumId w:val="19"/>
+  </w:num>
+  <w:num w:numId="41">
+    <w:abstractNumId w:val="34"/>
+  </w:num>
+  <w:num w:numId="42">
+    <w:abstractNumId w:val="55"/>
+  </w:num>
+  <w:num w:numId="43">
+    <w:abstractNumId w:val="40"/>
+  </w:num>
+  <w:num w:numId="44">
+    <w:abstractNumId w:val="7"/>
+  </w:num>
+  <w:num w:numId="45">
+    <w:abstractNumId w:val="28"/>
+  </w:num>
+  <w:num w:numId="46">
+    <w:abstractNumId w:val="44"/>
+  </w:num>
+  <w:num w:numId="47">
     <w:abstractNumId w:val="54"/>
   </w:num>
-  <w:num w:numId="6">
-    <w:abstractNumId w:val="40"/>
+  <w:num w:numId="48">
+    <w:abstractNumId w:val="13"/>
   </w:num>
-  <w:num w:numId="7">
-    <w:abstractNumId w:val="52"/>
-  </w:num>
-  <w:num w:numId="8">
-    <w:abstractNumId w:val="38"/>
-  </w:num>
-  <w:num w:numId="9">
-    <w:abstractNumId w:val="23"/>
-  </w:num>
-  <w:num w:numId="10">
-    <w:abstractNumId w:val="42"/>
-  </w:num>
-  <w:num w:numId="11">
-    <w:abstractNumId w:val="16"/>
-  </w:num>
-  <w:num w:numId="12">
-    <w:abstractNumId w:val="53"/>
-  </w:num>
-  <w:num w:numId="13">
-    <w:abstractNumId w:val="12"/>
-  </w:num>
-  <w:num w:numId="14">
-    <w:abstractNumId w:val="35"/>
-  </w:num>
-  <w:num w:numId="15">
-    <w:abstractNumId w:val="51"/>
-  </w:num>
-  <w:num w:numId="16">
-    <w:abstractNumId w:val="36"/>
-  </w:num>
-  <w:num w:numId="17">
-    <w:abstractNumId w:val="44"/>
-  </w:num>
-  <w:num w:numId="18">
-    <w:abstractNumId w:val="62"/>
-  </w:num>
-  <w:num w:numId="19">
-    <w:abstractNumId w:val="29"/>
-  </w:num>
-  <w:num w:numId="20">
-    <w:abstractNumId w:val="24"/>
-  </w:num>
-  <w:num w:numId="21">
-    <w:abstractNumId w:val="11"/>
-  </w:num>
-  <w:num w:numId="22">
-    <w:abstractNumId w:val="63"/>
-  </w:num>
-  <w:num w:numId="23">
-    <w:abstractNumId w:val="27"/>
-  </w:num>
-  <w:num w:numId="24">
-    <w:abstractNumId w:val="18"/>
-  </w:num>
-  <w:num w:numId="25">
-    <w:abstractNumId w:val="50"/>
-  </w:num>
-  <w:num w:numId="26">
-    <w:abstractNumId w:val="30"/>
-  </w:num>
-  <w:num w:numId="27">
-    <w:abstractNumId w:val="6"/>
-  </w:num>
-  <w:num w:numId="28">
+  <w:num w:numId="49">
     <w:abstractNumId w:val="58"/>
   </w:num>
-  <w:num w:numId="29">
-    <w:abstractNumId w:val="20"/>
+  <w:num w:numId="50">
+    <w:abstractNumId w:val="1"/>
   </w:num>
-  <w:num w:numId="30">
-    <w:abstractNumId w:val="15"/>
+  <w:num w:numId="51">
+    <w:abstractNumId w:val="2"/>
   </w:num>
-  <w:num w:numId="31">
-    <w:abstractNumId w:val="4"/>
+  <w:num w:numId="52">
+    <w:abstractNumId w:val="37"/>
   </w:num>
-  <w:num w:numId="32">
-    <w:abstractNumId w:val="8"/>
+  <w:num w:numId="53">
+    <w:abstractNumId w:val="10"/>
   </w:num>
-  <w:num w:numId="33">
-    <w:abstractNumId w:val="14"/>
+  <w:num w:numId="54">
+    <w:abstractNumId w:val="22"/>
   </w:num>
-  <w:num w:numId="34">
-    <w:abstractNumId w:val="3"/>
+  <w:num w:numId="55">
+    <w:abstractNumId w:val="25"/>
   </w:num>
-  <w:num w:numId="35">
-    <w:abstractNumId w:val="46"/>
+  <w:num w:numId="56">
+    <w:abstractNumId w:val="33"/>
   </w:num>
-  <w:num w:numId="36">
-    <w:abstractNumId w:val="21"/>
+  <w:num w:numId="57">
+    <w:abstractNumId w:val="32"/>
   </w:num>
-  <w:num w:numId="37">
-    <w:abstractNumId w:val="43"/>
-  </w:num>
-  <w:num w:numId="38">
-    <w:abstractNumId w:val="26"/>
-  </w:num>
-  <w:num w:numId="39">
-    <w:abstractNumId w:val="61"/>
-  </w:num>
-  <w:num w:numId="40">
-    <w:abstractNumId w:val="0"/>
-  </w:num>
-  <w:num w:numId="41">
-    <w:abstractNumId w:val="19"/>
-  </w:num>
-  <w:num w:numId="42">
-    <w:abstractNumId w:val="34"/>
-  </w:num>
-  <w:num w:numId="43">
+  <w:num w:numId="58">
     <w:abstractNumId w:val="56"/>
   </w:num>
-  <w:num w:numId="44">
-    <w:abstractNumId w:val="41"/>
-  </w:num>
-  <w:num w:numId="45">
-    <w:abstractNumId w:val="7"/>
-  </w:num>
-  <w:num w:numId="46">
-    <w:abstractNumId w:val="28"/>
-  </w:num>
-  <w:num w:numId="47">
-    <w:abstractNumId w:val="45"/>
-  </w:num>
-  <w:num w:numId="48">
-    <w:abstractNumId w:val="55"/>
-  </w:num>
-  <w:num w:numId="49">
-    <w:abstractNumId w:val="13"/>
-  </w:num>
-  <w:num w:numId="50">
-    <w:abstractNumId w:val="60"/>
-  </w:num>
-  <w:num w:numId="51">
-    <w:abstractNumId w:val="1"/>
-  </w:num>
-  <w:num w:numId="52">
-    <w:abstractNumId w:val="2"/>
-  </w:num>
-  <w:num w:numId="53">
-    <w:abstractNumId w:val="37"/>
-  </w:num>
-  <w:num w:numId="54">
-    <w:abstractNumId w:val="10"/>
-  </w:num>
-  <w:num w:numId="55">
-    <w:abstractNumId w:val="22"/>
-  </w:num>
-  <w:num w:numId="56">
-    <w:abstractNumId w:val="25"/>
-  </w:num>
-  <w:num w:numId="57">
-    <w:abstractNumId w:val="33"/>
-  </w:num>
-  <w:num w:numId="58">
-    <w:abstractNumId w:val="59"/>
-  </w:num>
   <w:num w:numId="59">
-    <w:abstractNumId w:val="32"/>
+    <w:abstractNumId w:val="47"/>
   </w:num>
   <w:num w:numId="60">
-    <w:abstractNumId w:val="57"/>
+    <w:abstractNumId w:val="5"/>
   </w:num>
   <w:num w:numId="61">
-    <w:abstractNumId w:val="48"/>
+    <w:abstractNumId w:val="39"/>
   </w:num>
   <w:num w:numId="62">
-    <w:abstractNumId w:val="5"/>
-  </w:num>
-  <w:num w:numId="63">
-    <w:abstractNumId w:val="39"/>
-  </w:num>
-  <w:num w:numId="64">
     <w:abstractNumId w:val="9"/>
   </w:num>
 </w:numbering>

</xml_diff>